<commit_message>
Update Word template with correct placeholder names
- Changed {apartmentName} to {apartment}
- Changed {houseNo} to {houseNumber}
- Changed {emergencyContact}/{emergencyPhone} to {emergencyNumber}
- Changed {regNumber} to {registrationNumber}
- All placeholders now match database field names exactly

Co-Authored-By: Claude Sonnet 4.5 <noreply@anthropic.com>
</commit_message>
<xml_diff>
--- a/backend/templates/loan_agreement_template.docx
+++ b/backend/templates/loan_agreement_template.docx
@@ -1930,7 +1930,6 @@
           <w:rFonts w:ascii="Times New Roman" w:hAnsi="Times New Roman" w:cs="Times New Roman"/>
           <w:sz w:val="20"/>
           <w:szCs w:val="20"/>
-          <w:lang w:val="en-US"/>
         </w:rPr>
         <w:t>{</w:t>
       </w:r>
@@ -1941,9 +1940,8 @@
           <w:rFonts w:ascii="Times New Roman" w:hAnsi="Times New Roman" w:cs="Times New Roman"/>
           <w:sz w:val="20"/>
           <w:szCs w:val="20"/>
-          <w:lang w:val="en-US"/>
-        </w:rPr>
-        <w:t>regNumber</w:t>
+        </w:rPr>
+        <w:t>registrationNumber</w:t>
       </w:r>
       <w:proofErr w:type="spellEnd"/>
       <w:proofErr w:type="gramStart"/>
@@ -2021,6 +2019,64 @@
           <w:sz w:val="20"/>
           <w:szCs w:val="20"/>
         </w:rPr>
+        <w:t>…</w:t>
+      </w:r>
+      <w:r>
+        <w:rPr>
+          <w:rFonts w:ascii="Times New Roman" w:hAnsi="Times New Roman" w:cs="Times New Roman"/>
+          <w:sz w:val="20"/>
+          <w:szCs w:val="20"/>
+        </w:rPr>
+        <w:t>phone no…</w:t>
+      </w:r>
+      <w:r>
+        <w:rPr>
+          <w:rFonts w:ascii="Times New Roman" w:hAnsi="Times New Roman" w:cs="Times New Roman"/>
+          <w:sz w:val="20"/>
+          <w:szCs w:val="20"/>
+        </w:rPr>
+        <w:t>{</w:t>
+      </w:r>
+      <w:proofErr w:type="spellStart"/>
+      <w:r>
+        <w:rPr>
+          <w:rFonts w:ascii="Times New Roman" w:hAnsi="Times New Roman" w:cs="Times New Roman"/>
+          <w:sz w:val="20"/>
+          <w:szCs w:val="20"/>
+        </w:rPr>
+        <w:t>phoneNumber</w:t>
+      </w:r>
+      <w:proofErr w:type="spellEnd"/>
+      <w:r>
+        <w:rPr>
+          <w:rFonts w:ascii="Times New Roman" w:hAnsi="Times New Roman" w:cs="Times New Roman"/>
+          <w:sz w:val="20"/>
+          <w:szCs w:val="20"/>
+        </w:rPr>
+        <w:t>}</w:t>
+      </w:r>
+      <w:r>
+        <w:rPr>
+          <w:rFonts w:ascii="Times New Roman" w:hAnsi="Times New Roman" w:cs="Times New Roman"/>
+          <w:sz w:val="20"/>
+          <w:szCs w:val="20"/>
+        </w:rPr>
+        <w:t>….</w:t>
+      </w:r>
+      <w:r>
+        <w:rPr>
+          <w:rFonts w:ascii="Times New Roman" w:hAnsi="Times New Roman" w:cs="Times New Roman"/>
+          <w:sz w:val="20"/>
+          <w:szCs w:val="20"/>
+        </w:rPr>
+        <w:t>Emergency</w:t>
+      </w:r>
+      <w:r>
+        <w:rPr>
+          <w:rFonts w:ascii="Times New Roman" w:hAnsi="Times New Roman" w:cs="Times New Roman"/>
+          <w:sz w:val="20"/>
+          <w:szCs w:val="20"/>
+        </w:rPr>
         <w:t xml:space="preserve"> </w:t>
       </w:r>
       <w:r>
@@ -2029,7 +2085,7 @@
           <w:sz w:val="20"/>
           <w:szCs w:val="20"/>
         </w:rPr>
-        <w:t>phone no…</w:t>
+        <w:t>No.……</w:t>
       </w:r>
       <w:r>
         <w:rPr>
@@ -2046,7 +2102,7 @@
           <w:sz w:val="20"/>
           <w:szCs w:val="20"/>
         </w:rPr>
-        <w:t>phoneNumber</w:t>
+        <w:t>emergencyNumber</w:t>
       </w:r>
       <w:proofErr w:type="spellEnd"/>
       <w:r>
@@ -2057,24 +2113,14 @@
         </w:rPr>
         <w:t>}</w:t>
       </w:r>
-      <w:proofErr w:type="gramStart"/>
-      <w:r>
-        <w:rPr>
-          <w:rFonts w:ascii="Times New Roman" w:hAnsi="Times New Roman" w:cs="Times New Roman"/>
-          <w:sz w:val="20"/>
-          <w:szCs w:val="20"/>
-        </w:rPr>
-        <w:t>….</w:t>
-      </w:r>
-      <w:r>
-        <w:rPr>
-          <w:rFonts w:ascii="Times New Roman" w:hAnsi="Times New Roman" w:cs="Times New Roman"/>
-          <w:sz w:val="20"/>
-          <w:szCs w:val="20"/>
-        </w:rPr>
-        <w:t>Emergency</w:t>
-      </w:r>
-      <w:proofErr w:type="gramEnd"/>
+      <w:r>
+        <w:rPr>
+          <w:rFonts w:ascii="Times New Roman" w:hAnsi="Times New Roman" w:cs="Times New Roman"/>
+          <w:sz w:val="20"/>
+          <w:szCs w:val="20"/>
+        </w:rPr>
+        <w:t>.…… resident</w:t>
+      </w:r>
       <w:r>
         <w:rPr>
           <w:rFonts w:ascii="Times New Roman" w:hAnsi="Times New Roman" w:cs="Times New Roman"/>
@@ -2089,17 +2135,39 @@
           <w:sz w:val="20"/>
           <w:szCs w:val="20"/>
         </w:rPr>
-        <w:t>No.……</w:t>
-      </w:r>
-      <w:r>
-        <w:rPr>
-          <w:rFonts w:ascii="Courier New" w:hAnsi="Courier New" w:cs="Courier New"/>
-          <w:color w:val="D0D0D0"/>
-          <w:sz w:val="20"/>
-          <w:szCs w:val="20"/>
-          <w:shd w:val="clear" w:color="auto" w:fill="3C3C3C"/>
-        </w:rPr>
-        <w:t xml:space="preserve"> </w:t>
+        <w:t>within……</w:t>
+      </w:r>
+      <w:r>
+        <w:rPr>
+          <w:rFonts w:ascii="Times New Roman" w:hAnsi="Times New Roman" w:cs="Times New Roman"/>
+          <w:sz w:val="20"/>
+          <w:szCs w:val="20"/>
+        </w:rPr>
+        <w:t>{location}</w:t>
+      </w:r>
+      <w:r>
+        <w:rPr>
+          <w:rFonts w:ascii="Times New Roman" w:hAnsi="Times New Roman" w:cs="Times New Roman"/>
+          <w:sz w:val="20"/>
+          <w:szCs w:val="20"/>
+        </w:rPr>
+        <w:t>…... Apartment Name…</w:t>
+      </w:r>
+      <w:r>
+        <w:rPr>
+          <w:rFonts w:ascii="Times New Roman" w:hAnsi="Times New Roman" w:cs="Times New Roman"/>
+          <w:sz w:val="20"/>
+          <w:szCs w:val="20"/>
+        </w:rPr>
+        <w:t>{apartment}</w:t>
+      </w:r>
+      <w:r>
+        <w:rPr>
+          <w:rFonts w:ascii="Times New Roman" w:hAnsi="Times New Roman" w:cs="Times New Roman"/>
+          <w:sz w:val="20"/>
+          <w:szCs w:val="20"/>
+        </w:rPr>
+        <w:t>……House No. …</w:t>
       </w:r>
       <w:r>
         <w:rPr>
@@ -2116,107 +2184,7 @@
           <w:sz w:val="20"/>
           <w:szCs w:val="20"/>
         </w:rPr>
-        <w:t>emergencyPhone</w:t>
-      </w:r>
-      <w:proofErr w:type="spellEnd"/>
-      <w:r>
-        <w:rPr>
-          <w:rFonts w:ascii="Times New Roman" w:hAnsi="Times New Roman" w:cs="Times New Roman"/>
-          <w:sz w:val="20"/>
-          <w:szCs w:val="20"/>
-        </w:rPr>
-        <w:t>}</w:t>
-      </w:r>
-      <w:r>
-        <w:rPr>
-          <w:rFonts w:ascii="Times New Roman" w:hAnsi="Times New Roman" w:cs="Times New Roman"/>
-          <w:sz w:val="20"/>
-          <w:szCs w:val="20"/>
-        </w:rPr>
-        <w:t>.…… resident</w:t>
-      </w:r>
-      <w:r>
-        <w:rPr>
-          <w:rFonts w:ascii="Times New Roman" w:hAnsi="Times New Roman" w:cs="Times New Roman"/>
-          <w:sz w:val="20"/>
-          <w:szCs w:val="20"/>
-        </w:rPr>
-        <w:t xml:space="preserve"> </w:t>
-      </w:r>
-      <w:r>
-        <w:rPr>
-          <w:rFonts w:ascii="Times New Roman" w:hAnsi="Times New Roman" w:cs="Times New Roman"/>
-          <w:sz w:val="20"/>
-          <w:szCs w:val="20"/>
-        </w:rPr>
-        <w:t>within……</w:t>
-      </w:r>
-      <w:r>
-        <w:rPr>
-          <w:rFonts w:ascii="Times New Roman" w:hAnsi="Times New Roman" w:cs="Times New Roman"/>
-          <w:sz w:val="20"/>
-          <w:szCs w:val="20"/>
-        </w:rPr>
-        <w:t>{location}</w:t>
-      </w:r>
-      <w:r>
-        <w:rPr>
-          <w:rFonts w:ascii="Times New Roman" w:hAnsi="Times New Roman" w:cs="Times New Roman"/>
-          <w:sz w:val="20"/>
-          <w:szCs w:val="20"/>
-        </w:rPr>
-        <w:t>…... Apartment Name…</w:t>
-      </w:r>
-      <w:r>
-        <w:rPr>
-          <w:rFonts w:ascii="Times New Roman" w:hAnsi="Times New Roman" w:cs="Times New Roman"/>
-          <w:sz w:val="20"/>
-          <w:szCs w:val="20"/>
-        </w:rPr>
-        <w:t>{</w:t>
-      </w:r>
-      <w:proofErr w:type="spellStart"/>
-      <w:r>
-        <w:rPr>
-          <w:rFonts w:ascii="Times New Roman" w:hAnsi="Times New Roman" w:cs="Times New Roman"/>
-          <w:sz w:val="20"/>
-          <w:szCs w:val="20"/>
-        </w:rPr>
-        <w:t>apartmentName</w:t>
-      </w:r>
-      <w:proofErr w:type="spellEnd"/>
-      <w:r>
-        <w:rPr>
-          <w:rFonts w:ascii="Times New Roman" w:hAnsi="Times New Roman" w:cs="Times New Roman"/>
-          <w:sz w:val="20"/>
-          <w:szCs w:val="20"/>
-        </w:rPr>
-        <w:t>}</w:t>
-      </w:r>
-      <w:r>
-        <w:rPr>
-          <w:rFonts w:ascii="Times New Roman" w:hAnsi="Times New Roman" w:cs="Times New Roman"/>
-          <w:sz w:val="20"/>
-          <w:szCs w:val="20"/>
-        </w:rPr>
-        <w:t>……House No. …</w:t>
-      </w:r>
-      <w:r>
-        <w:rPr>
-          <w:rFonts w:ascii="Times New Roman" w:hAnsi="Times New Roman" w:cs="Times New Roman"/>
-          <w:sz w:val="20"/>
-          <w:szCs w:val="20"/>
-        </w:rPr>
-        <w:t>{</w:t>
-      </w:r>
-      <w:proofErr w:type="spellStart"/>
-      <w:r>
-        <w:rPr>
-          <w:rFonts w:ascii="Times New Roman" w:hAnsi="Times New Roman" w:cs="Times New Roman"/>
-          <w:sz w:val="20"/>
-          <w:szCs w:val="20"/>
-        </w:rPr>
-        <w:t>houseNo</w:t>
+        <w:t>houseNumber</w:t>
       </w:r>
       <w:proofErr w:type="spellEnd"/>
       <w:r>
@@ -3219,7 +3187,21 @@
         <w:rPr>
           <w:rFonts w:ascii="Times New Roman" w:hAnsi="Times New Roman" w:cs="Times New Roman"/>
         </w:rPr>
-        <w:t>{interestRate}</w:t>
+        <w:t>{</w:t>
+      </w:r>
+      <w:proofErr w:type="spellStart"/>
+      <w:r>
+        <w:rPr>
+          <w:rFonts w:ascii="Times New Roman" w:hAnsi="Times New Roman" w:cs="Times New Roman"/>
+        </w:rPr>
+        <w:t>interestRate</w:t>
+      </w:r>
+      <w:proofErr w:type="spellEnd"/>
+      <w:r>
+        <w:rPr>
+          <w:rFonts w:ascii="Times New Roman" w:hAnsi="Times New Roman" w:cs="Times New Roman"/>
+        </w:rPr>
+        <w:t>}</w:t>
       </w:r>
       <w:r>
         <w:rPr>

</xml_diff>

<commit_message>
Update Word template and add template cleanup utility
- Updated loan_agreement_template.docx with corrected placeholders
- Added clean-template-dots.js utility for fixing fragmented placeholders
- Added fix-template.md documentation for manual template fixes
- Template now uses correct field names matching database schema

Co-Authored-By: Claude Sonnet 4.5 <noreply@anthropic.com>
</commit_message>
<xml_diff>
--- a/backend/templates/loan_agreement_template.docx
+++ b/backend/templates/loan_agreement_template.docx
@@ -898,7 +898,7 @@
           <w:sz w:val="20"/>
           <w:szCs w:val="20"/>
         </w:rPr>
-        <w:t>……</w:t>
+        <w:t/>
       </w:r>
       <w:r>
         <w:rPr>
@@ -913,7 +913,7 @@
           <w:sz w:val="20"/>
           <w:szCs w:val="20"/>
         </w:rPr>
-        <w:t>……………………………………...</w:t>
+        <w:t>...</w:t>
       </w:r>
       <w:r>
         <w:rPr>
@@ -1221,7 +1221,7 @@
           <w:sz w:val="20"/>
           <w:szCs w:val="20"/>
         </w:rPr>
-        <w:t>……………</w:t>
+        <w:t/>
       </w:r>
       <w:r>
         <w:rPr>
@@ -1255,31 +1255,31 @@
           <w:sz w:val="20"/>
           <w:szCs w:val="20"/>
         </w:rPr>
-        <w:t>………</w:t>
-      </w:r>
-      <w:r>
-        <w:rPr>
-          <w:rFonts w:ascii="Times New Roman" w:hAnsi="Times New Roman" w:cs="Times New Roman"/>
-          <w:sz w:val="20"/>
-          <w:szCs w:val="20"/>
-        </w:rPr>
-        <w:t>…………</w:t>
-      </w:r>
-      <w:r>
-        <w:rPr>
-          <w:rFonts w:ascii="Times New Roman" w:hAnsi="Times New Roman" w:cs="Times New Roman"/>
-          <w:sz w:val="20"/>
-          <w:szCs w:val="20"/>
-        </w:rPr>
-        <w:t>……</w:t>
-      </w:r>
-      <w:r>
-        <w:rPr>
-          <w:rFonts w:ascii="Times New Roman" w:hAnsi="Times New Roman" w:cs="Times New Roman"/>
-          <w:sz w:val="20"/>
-          <w:szCs w:val="20"/>
-        </w:rPr>
-        <w:t>…….</w:t>
+        <w:t/>
+      </w:r>
+      <w:r>
+        <w:rPr>
+          <w:rFonts w:ascii="Times New Roman" w:hAnsi="Times New Roman" w:cs="Times New Roman"/>
+          <w:sz w:val="20"/>
+          <w:szCs w:val="20"/>
+        </w:rPr>
+        <w:t/>
+      </w:r>
+      <w:r>
+        <w:rPr>
+          <w:rFonts w:ascii="Times New Roman" w:hAnsi="Times New Roman" w:cs="Times New Roman"/>
+          <w:sz w:val="20"/>
+          <w:szCs w:val="20"/>
+        </w:rPr>
+        <w:t/>
+      </w:r>
+      <w:r>
+        <w:rPr>
+          <w:rFonts w:ascii="Times New Roman" w:hAnsi="Times New Roman" w:cs="Times New Roman"/>
+          <w:sz w:val="20"/>
+          <w:szCs w:val="20"/>
+        </w:rPr>
+        <w:t>.</w:t>
       </w:r>
       <w:r>
         <w:rPr>
@@ -1357,7 +1357,7 @@
           <w:szCs w:val="20"/>
           <w:shd w:val="clear" w:color="auto" w:fill="FFFFFF"/>
         </w:rPr>
-        <w:t>……</w:t>
+        <w:t/>
       </w:r>
       <w:r>
         <w:rPr>
@@ -1399,7 +1399,7 @@
           <w:szCs w:val="20"/>
           <w:shd w:val="clear" w:color="auto" w:fill="FFFFFF"/>
         </w:rPr>
-        <w:t>…….</w:t>
+        <w:t>.</w:t>
       </w:r>
       <w:r>
         <w:rPr>
@@ -1409,7 +1409,7 @@
           <w:szCs w:val="20"/>
           <w:shd w:val="clear" w:color="auto" w:fill="FFFFFF"/>
         </w:rPr>
-        <w:t>……</w:t>
+        <w:t/>
       </w:r>
       <w:r>
         <w:rPr>
@@ -1419,7 +1419,7 @@
           <w:szCs w:val="20"/>
           <w:shd w:val="clear" w:color="auto" w:fill="FFFFFF"/>
         </w:rPr>
-        <w:t>………</w:t>
+        <w:t/>
       </w:r>
       <w:r>
         <w:rPr>
@@ -1489,7 +1489,7 @@
           <w:sz w:val="20"/>
           <w:szCs w:val="20"/>
         </w:rPr>
-        <w:t>……</w:t>
+        <w:t/>
       </w:r>
       <w:r>
         <w:rPr>
@@ -1531,7 +1531,7 @@
           <w:sz w:val="20"/>
           <w:szCs w:val="20"/>
         </w:rPr>
-        <w:t>……</w:t>
+        <w:t/>
       </w:r>
       <w:r>
         <w:rPr>
@@ -1557,7 +1557,7 @@
           <w:sz w:val="20"/>
           <w:szCs w:val="20"/>
         </w:rPr>
-        <w:t>………</w:t>
+        <w:t/>
       </w:r>
       <w:r>
         <w:rPr>
@@ -2085,7 +2085,7 @@
           <w:sz w:val="20"/>
           <w:szCs w:val="20"/>
         </w:rPr>
-        <w:t>No.……</w:t>
+        <w:t>No.</w:t>
       </w:r>
       <w:r>
         <w:rPr>
@@ -2119,7 +2119,7 @@
           <w:sz w:val="20"/>
           <w:szCs w:val="20"/>
         </w:rPr>
-        <w:t>.…… resident</w:t>
+        <w:t>. resident</w:t>
       </w:r>
       <w:r>
         <w:rPr>
@@ -2135,7 +2135,7 @@
           <w:sz w:val="20"/>
           <w:szCs w:val="20"/>
         </w:rPr>
-        <w:t>within……</w:t>
+        <w:t>within</w:t>
       </w:r>
       <w:r>
         <w:rPr>
@@ -2167,7 +2167,7 @@
           <w:sz w:val="20"/>
           <w:szCs w:val="20"/>
         </w:rPr>
-        <w:t>……House No. …</w:t>
+        <w:t>House No. …</w:t>
       </w:r>
       <w:r>
         <w:rPr>
@@ -2736,7 +2736,7 @@
           <w:sz w:val="20"/>
           <w:szCs w:val="20"/>
         </w:rPr>
-        <w:t>……</w:t>
+        <w:t/>
       </w:r>
       <w:r>
         <w:rPr>
@@ -2920,7 +2920,7 @@
           <w:sz w:val="20"/>
           <w:szCs w:val="20"/>
         </w:rPr>
-        <w:t>……</w:t>
+        <w:t/>
       </w:r>
       <w:r>
         <w:rPr>
@@ -3049,7 +3049,7 @@
           <w:sz w:val="20"/>
           <w:szCs w:val="20"/>
         </w:rPr>
-        <w:t>……….</w:t>
+        <w:t>.</w:t>
       </w:r>
     </w:p>
     <w:p>
@@ -3181,7 +3181,7 @@
         <w:rPr>
           <w:rFonts w:ascii="Times New Roman" w:hAnsi="Times New Roman" w:cs="Times New Roman"/>
         </w:rPr>
-        <w:t xml:space="preserve"> the interest negotiated to……</w:t>
+        <w:t xml:space="preserve"> the interest negotiated to</w:t>
       </w:r>
       <w:r>
         <w:rPr>
@@ -3207,7 +3207,7 @@
         <w:rPr>
           <w:rFonts w:ascii="Times New Roman" w:hAnsi="Times New Roman" w:cs="Times New Roman"/>
         </w:rPr>
-        <w:t>…….</w:t>
+        <w:t>.</w:t>
       </w:r>
       <w:r>
         <w:rPr>
@@ -3365,7 +3365,7 @@
         <w:rPr>
           <w:rFonts w:ascii="Times New Roman" w:hAnsi="Times New Roman" w:cs="Times New Roman"/>
         </w:rPr>
-        <w:t>- Name of the Item: ………</w:t>
+        <w:t>- Name of the Item: </w:t>
       </w:r>
       <w:r>
         <w:rPr>
@@ -3391,7 +3391,7 @@
         <w:rPr>
           <w:rFonts w:ascii="Times New Roman" w:hAnsi="Times New Roman" w:cs="Times New Roman"/>
         </w:rPr>
-        <w:t>…………………………………</w:t>
+        <w:t/>
       </w:r>
       <w:r>
         <w:rPr>
@@ -3413,7 +3413,7 @@
         <w:rPr>
           <w:rFonts w:ascii="Times New Roman" w:hAnsi="Times New Roman" w:cs="Times New Roman"/>
         </w:rPr>
-        <w:t>- Model Number: …………</w:t>
+        <w:t>- Model Number: </w:t>
       </w:r>
       <w:r>
         <w:rPr>
@@ -3439,7 +3439,7 @@
         <w:rPr>
           <w:rFonts w:ascii="Times New Roman" w:hAnsi="Times New Roman" w:cs="Times New Roman"/>
         </w:rPr>
-        <w:t>…………………………………….</w:t>
+        <w:t>.</w:t>
       </w:r>
     </w:p>
     <w:p>
@@ -3473,7 +3473,7 @@
         <w:rPr>
           <w:rFonts w:ascii="Times New Roman" w:hAnsi="Times New Roman" w:cs="Times New Roman"/>
         </w:rPr>
-        <w:t>…………</w:t>
+        <w:t/>
       </w:r>
       <w:r>
         <w:rPr>
@@ -3499,7 +3499,7 @@
         <w:rPr>
           <w:rFonts w:ascii="Times New Roman" w:hAnsi="Times New Roman" w:cs="Times New Roman"/>
         </w:rPr>
-        <w:t>…………………………………….</w:t>
+        <w:t>.</w:t>
       </w:r>
     </w:p>
     <w:p>
@@ -3515,7 +3515,7 @@
         <w:rPr>
           <w:rFonts w:ascii="Times New Roman" w:hAnsi="Times New Roman" w:cs="Times New Roman"/>
         </w:rPr>
-        <w:t>- Condition…………………</w:t>
+        <w:t>- Condition</w:t>
       </w:r>
       <w:r>
         <w:rPr>
@@ -3541,7 +3541,7 @@
         <w:rPr>
           <w:rFonts w:ascii="Times New Roman" w:hAnsi="Times New Roman" w:cs="Times New Roman"/>
         </w:rPr>
-        <w:t>……………………………………</w:t>
+        <w:t/>
       </w:r>
       <w:proofErr w:type="gramStart"/>
       <w:r>
@@ -4892,7 +4892,7 @@
           <w:rFonts w:ascii="Times New Roman" w:hAnsi="Times New Roman" w:cs="Times New Roman"/>
           <w:b/>
         </w:rPr>
-        <w:t>……………………………………</w:t>
+        <w:t/>
       </w:r>
     </w:p>
     <w:p>
@@ -4945,7 +4945,7 @@
           <w:rFonts w:ascii="Times New Roman" w:hAnsi="Times New Roman" w:cs="Times New Roman"/>
           <w:b/>
         </w:rPr>
-        <w:t>…………</w:t>
+        <w:t/>
       </w:r>
       <w:r>
         <w:rPr>
@@ -4977,7 +4977,7 @@
           <w:rFonts w:ascii="Times New Roman" w:hAnsi="Times New Roman" w:cs="Times New Roman"/>
           <w:b/>
         </w:rPr>
-        <w:t>……………………</w:t>
+        <w:t/>
       </w:r>
     </w:p>
     <w:p>
@@ -5144,7 +5144,7 @@
           <w:rFonts w:ascii="Times New Roman" w:hAnsi="Times New Roman" w:cs="Times New Roman"/>
           <w:bCs/>
         </w:rPr>
-        <w:t>……</w:t>
+        <w:t/>
       </w:r>
       <w:r>
         <w:rPr>
@@ -5158,7 +5158,7 @@
           <w:rFonts w:ascii="Times New Roman" w:hAnsi="Times New Roman" w:cs="Times New Roman"/>
           <w:bCs/>
         </w:rPr>
-        <w:t xml:space="preserve">…….……………. </w:t>
+        <w:t xml:space="preserve">.. </w:t>
       </w:r>
       <w:r>
         <w:rPr>
@@ -5172,14 +5172,14 @@
           <w:rFonts w:ascii="Times New Roman" w:hAnsi="Times New Roman" w:cs="Times New Roman"/>
           <w:bCs/>
         </w:rPr>
-        <w:t>……</w:t>
+        <w:t/>
       </w:r>
       <w:r>
         <w:rPr>
           <w:rFonts w:ascii="Times New Roman" w:hAnsi="Times New Roman" w:cs="Times New Roman"/>
           <w:bCs/>
         </w:rPr>
-        <w:t>……</w:t>
+        <w:t/>
       </w:r>
       <w:r>
         <w:rPr>
@@ -5223,21 +5223,21 @@
           <w:rFonts w:ascii="Times New Roman" w:hAnsi="Times New Roman" w:cs="Times New Roman"/>
           <w:bCs/>
         </w:rPr>
-        <w:t>……</w:t>
+        <w:t/>
       </w:r>
       <w:r>
         <w:rPr>
           <w:rFonts w:ascii="Times New Roman" w:hAnsi="Times New Roman" w:cs="Times New Roman"/>
           <w:bCs/>
         </w:rPr>
-        <w:t>……</w:t>
+        <w:t/>
       </w:r>
       <w:r>
         <w:rPr>
           <w:rFonts w:ascii="Times New Roman" w:hAnsi="Times New Roman" w:cs="Times New Roman"/>
           <w:bCs/>
         </w:rPr>
-        <w:t>……</w:t>
+        <w:t/>
       </w:r>
       <w:proofErr w:type="gramStart"/>
       <w:r>
@@ -5299,7 +5299,7 @@
           <w:rFonts w:ascii="Times New Roman" w:hAnsi="Times New Roman" w:cs="Times New Roman"/>
           <w:b/>
         </w:rPr>
-        <w:t xml:space="preserve">                                            Signed……………………………….</w:t>
+        <w:t xml:space="preserve">                                            Signed.</w:t>
       </w:r>
     </w:p>
     <w:p>
@@ -5447,7 +5447,7 @@
           <w:rFonts w:ascii="Times New Roman" w:hAnsi="Times New Roman" w:cs="Times New Roman"/>
           <w:b/>
         </w:rPr>
-        <w:t>……</w:t>
+        <w:t/>
       </w:r>
       <w:r>
         <w:rPr>
@@ -5487,7 +5487,7 @@
           <w:rFonts w:ascii="Times New Roman" w:hAnsi="Times New Roman" w:cs="Times New Roman"/>
           <w:b/>
         </w:rPr>
-        <w:t>………………………</w:t>
+        <w:t/>
       </w:r>
     </w:p>
     <w:p>
@@ -5613,7 +5613,7 @@
           <w:rFonts w:ascii="Times New Roman" w:hAnsi="Times New Roman" w:cs="Times New Roman"/>
           <w:b/>
         </w:rPr>
-        <w:t xml:space="preserve">                             Sign: …………………………</w:t>
+        <w:t xml:space="preserve">                             Sign: </w:t>
       </w:r>
       <w:r>
         <w:rPr>
@@ -5953,7 +5953,7 @@
           <w:bCs/>
           <w:sz w:val="24"/>
         </w:rPr>
-        <w:t>………</w:t>
+        <w:t/>
       </w:r>
       <w:r>
         <w:rPr>
@@ -5987,7 +5987,7 @@
           <w:bCs/>
           <w:sz w:val="24"/>
         </w:rPr>
-        <w:t>……………………..................Of ID</w:t>
+        <w:t>Of ID</w:t>
       </w:r>
       <w:r>
         <w:rPr>
@@ -6031,7 +6031,7 @@
           <w:rFonts w:ascii="Times New Roman" w:hAnsi="Times New Roman" w:cs="Times New Roman"/>
           <w:sz w:val="24"/>
         </w:rPr>
-        <w:t>……</w:t>
+        <w:t/>
       </w:r>
       <w:r>
         <w:rPr>
@@ -6224,7 +6224,7 @@
           <w:bCs/>
           <w:sz w:val="24"/>
         </w:rPr>
-        <w:t>……………</w:t>
+        <w:t/>
       </w:r>
       <w:r>
         <w:rPr>
@@ -6262,7 +6262,7 @@
           <w:bCs/>
           <w:sz w:val="24"/>
         </w:rPr>
-        <w:t>……………………….                        …………………………………………………</w:t>
+        <w:t>.                        </w:t>
       </w:r>
     </w:p>
     <w:p>
@@ -6346,7 +6346,7 @@
           <w:bCs/>
           <w:sz w:val="24"/>
         </w:rPr>
-        <w:t>This day of…………</w:t>
+        <w:t>This day of</w:t>
       </w:r>
       <w:r>
         <w:rPr>
@@ -6364,7 +6364,7 @@
           <w:bCs/>
           <w:sz w:val="24"/>
         </w:rPr>
-        <w:t>…………………………….</w:t>
+        <w:t>.</w:t>
       </w:r>
     </w:p>
     <w:p>

</xml_diff>